<commit_message>
Add page numbering to word #56
</commit_message>
<xml_diff>
--- a/inst/assets/omni_word_report.docx
+++ b/inst/assets/omni_word_report.docx
@@ -1534,9 +1534,12 @@
       <w:pPr>
         <w:pStyle w:val="En-ttedetabledesmatires"/>
         <w:sectPr>
-          <w:footerReference w:type="even" r:id="rId9"/>
-          <w:footerReference w:type="default" r:id="rId10"/>
-          <w:headerReference w:type="first" r:id="rId11"/>
+          <w:headerReference w:type="even" r:id="rId9"/>
+          <w:headerReference w:type="default" r:id="rId10"/>
+          <w:footerReference w:type="even" r:id="rId11"/>
+          <w:footerReference w:type="default" r:id="rId12"/>
+          <w:headerReference w:type="first" r:id="rId13"/>
+          <w:footerReference w:type="first" r:id="rId14"/>
           <w:type w:val="continuous"/>
           <w:pgSz w:w="12240" w:h="15840"/>
           <w:pgMar w:top="1440" w:right="1440" w:bottom="1440" w:left="1440" w:header="720" w:footer="720" w:gutter="0"/>
@@ -2342,7 +2345,21 @@
         <w:rPr>
           <w:lang w:val="pt-BR"/>
         </w:rPr>
-        <w:t xml:space="preserve"> vel nunc eu, posuere semper velit. </w:t>
+        <w:t xml:space="preserve"> </w:t>
+      </w:r>
+      <w:proofErr w:type="spellStart"/>
+      <w:r>
+        <w:rPr>
+          <w:lang w:val="pt-BR"/>
+        </w:rPr>
+        <w:t>vel</w:t>
+      </w:r>
+      <w:proofErr w:type="spellEnd"/>
+      <w:r>
+        <w:rPr>
+          <w:lang w:val="pt-BR"/>
+        </w:rPr>
+        <w:t xml:space="preserve"> nunc eu, posuere semper velit. </w:t>
       </w:r>
       <w:r>
         <w:rPr>
@@ -3146,7 +3163,21 @@
         <w:rPr>
           <w:lang w:val="pt-BR"/>
         </w:rPr>
-        <w:t xml:space="preserve"> vel nunc eu, posuere semper velit. </w:t>
+        <w:t xml:space="preserve"> </w:t>
+      </w:r>
+      <w:proofErr w:type="spellStart"/>
+      <w:r>
+        <w:rPr>
+          <w:lang w:val="pt-BR"/>
+        </w:rPr>
+        <w:t>vel</w:t>
+      </w:r>
+      <w:proofErr w:type="spellEnd"/>
+      <w:r>
+        <w:rPr>
+          <w:lang w:val="pt-BR"/>
+        </w:rPr>
+        <w:t xml:space="preserve"> nunc eu, posuere semper velit. </w:t>
       </w:r>
       <w:r>
         <w:rPr>
@@ -3262,7 +3293,7 @@
             <wp:cNvGraphicFramePr/>
             <a:graphic xmlns:a="http://schemas.openxmlformats.org/drawingml/2006/main">
               <a:graphicData uri="http://schemas.openxmlformats.org/drawingml/2006/diagram">
-                <dgm:relIds xmlns:dgm="http://schemas.openxmlformats.org/drawingml/2006/diagram" xmlns:r="http://schemas.openxmlformats.org/officeDocument/2006/relationships" r:dm="rId12" r:lo="rId13" r:qs="rId14" r:cs="rId15"/>
+                <dgm:relIds xmlns:dgm="http://schemas.openxmlformats.org/drawingml/2006/diagram" xmlns:r="http://schemas.openxmlformats.org/officeDocument/2006/relationships" r:dm="rId15" r:lo="rId16" r:qs="rId17" r:cs="rId18"/>
               </a:graphicData>
             </a:graphic>
           </wp:inline>
@@ -5979,7 +6010,21 @@
         <w:rPr>
           <w:lang w:val="pt-BR"/>
         </w:rPr>
-        <w:t xml:space="preserve"> vel nunc eu, posuere semper velit. Maecenas ac imperdiet elit, in placerat lacus. Suspendisse consectetur ligula et dolor porta, quis tempus risus elementum. Suspendisse sit amet metus ultricies, porttitor sem a, ultrices turpis.</w:t>
+        <w:t xml:space="preserve"> </w:t>
+      </w:r>
+      <w:proofErr w:type="spellStart"/>
+      <w:r>
+        <w:rPr>
+          <w:lang w:val="pt-BR"/>
+        </w:rPr>
+        <w:t>vel</w:t>
+      </w:r>
+      <w:proofErr w:type="spellEnd"/>
+      <w:r>
+        <w:rPr>
+          <w:lang w:val="pt-BR"/>
+        </w:rPr>
+        <w:t xml:space="preserve"> nunc eu, posuere semper velit. Maecenas ac imperdiet elit, in placerat lacus. Suspendisse consectetur ligula et dolor porta, quis tempus risus elementum. Suspendisse sit amet metus ultricies, porttitor sem a, ultrices turpis.</w:t>
       </w:r>
     </w:p>
     <w:p>
@@ -6408,7 +6453,7 @@
                   <wp:cNvGraphicFramePr/>
                   <a:graphic xmlns:a="http://schemas.openxmlformats.org/drawingml/2006/main">
                     <a:graphicData uri="http://schemas.openxmlformats.org/drawingml/2006/diagram">
-                      <dgm:relIds xmlns:dgm="http://schemas.openxmlformats.org/drawingml/2006/diagram" xmlns:r="http://schemas.openxmlformats.org/officeDocument/2006/relationships" r:dm="rId17" r:lo="rId18" r:qs="rId19" r:cs="rId20"/>
+                      <dgm:relIds xmlns:dgm="http://schemas.openxmlformats.org/drawingml/2006/diagram" xmlns:r="http://schemas.openxmlformats.org/officeDocument/2006/relationships" r:dm="rId20" r:lo="rId21" r:qs="rId22" r:cs="rId23"/>
                     </a:graphicData>
                   </a:graphic>
                   <wp14:sizeRelH relativeFrom="page">
@@ -6506,7 +6551,7 @@
             <wp:cNvGraphicFramePr/>
             <a:graphic xmlns:a="http://schemas.openxmlformats.org/drawingml/2006/main">
               <a:graphicData uri="http://schemas.openxmlformats.org/drawingml/2006/chart">
-                <c:chart xmlns:c="http://schemas.openxmlformats.org/drawingml/2006/chart" xmlns:r="http://schemas.openxmlformats.org/officeDocument/2006/relationships" r:id="rId22"/>
+                <c:chart xmlns:c="http://schemas.openxmlformats.org/drawingml/2006/chart" xmlns:r="http://schemas.openxmlformats.org/officeDocument/2006/relationships" r:id="rId25"/>
               </a:graphicData>
             </a:graphic>
           </wp:inline>
@@ -8170,7 +8215,21 @@
         <w:rPr>
           <w:lang w:val="pt-BR"/>
         </w:rPr>
-        <w:t xml:space="preserve"> vel nunc eu, posuere semper velit. Maecenas ac imperdiet elit, in placerat lacus. Suspendisse consectetur ligula et dolor porta, quis tempus risus elementum. Suspendisse sit amet metus ultricies, porttitor sem a, ultrices turpis.</w:t>
+        <w:t xml:space="preserve"> </w:t>
+      </w:r>
+      <w:proofErr w:type="spellStart"/>
+      <w:r>
+        <w:rPr>
+          <w:lang w:val="pt-BR"/>
+        </w:rPr>
+        <w:t>vel</w:t>
+      </w:r>
+      <w:proofErr w:type="spellEnd"/>
+      <w:r>
+        <w:rPr>
+          <w:lang w:val="pt-BR"/>
+        </w:rPr>
+        <w:t xml:space="preserve"> nunc eu, posuere semper velit. Maecenas ac imperdiet elit, in placerat lacus. Suspendisse consectetur ligula et dolor porta, quis tempus risus elementum. Suspendisse sit amet metus ultricies, porttitor sem a, ultrices turpis.</w:t>
       </w:r>
       <w:r>
         <w:rPr>
@@ -8519,9 +8578,9 @@
       <w:pPr>
         <w:pStyle w:val="Titre3"/>
         <w:sectPr>
-          <w:footerReference w:type="default" r:id="rId23"/>
-          <w:headerReference w:type="first" r:id="rId24"/>
-          <w:footerReference w:type="first" r:id="rId25"/>
+          <w:footerReference w:type="default" r:id="rId26"/>
+          <w:headerReference w:type="first" r:id="rId27"/>
+          <w:footerReference w:type="first" r:id="rId28"/>
           <w:pgSz w:w="12240" w:h="15840"/>
           <w:pgMar w:top="1440" w:right="1440" w:bottom="1440" w:left="1440" w:header="720" w:footer="720" w:gutter="0"/>
           <w:pgNumType w:start="1"/>
@@ -9327,7 +9386,21 @@
         <w:rPr>
           <w:lang w:val="pt-BR"/>
         </w:rPr>
-        <w:t xml:space="preserve"> vel nunc eu, posuere semper velit. Maecenas ac imperdiet elit, in placerat lacus. Suspendisse consectetur ligula et dolor porta, quis tempus risus elementum. Suspendisse sit amet metus ultricies, porttitor sem a,</w:t>
+        <w:t xml:space="preserve"> </w:t>
+      </w:r>
+      <w:proofErr w:type="spellStart"/>
+      <w:r>
+        <w:rPr>
+          <w:lang w:val="pt-BR"/>
+        </w:rPr>
+        <w:t>vel</w:t>
+      </w:r>
+      <w:proofErr w:type="spellEnd"/>
+      <w:r>
+        <w:rPr>
+          <w:lang w:val="pt-BR"/>
+        </w:rPr>
+        <w:t xml:space="preserve"> nunc eu, posuere semper velit. Maecenas ac imperdiet elit, in placerat lacus. Suspendisse consectetur ligula et dolor porta, quis tempus risus elementum. Suspendisse sit amet metus ultricies, porttitor sem a,</w:t>
       </w:r>
     </w:p>
     <w:p>
@@ -9365,6 +9438,7 @@
         <w:t>Etiam odio nibh, efficitur vel nunc eu, posuere semper velit. Maecenas ac imperdiet elit, in placerat lacus. Suspendisse consectetur ligula et dolor porta, quis tempus risus elementum. Suspendisse sit amet metus ultricies, porttitor sem a, ultrices turpis</w:t>
       </w:r>
     </w:p>
+    <w:bookmarkStart w:id="11" w:name="_Toc531771021"/>
     <w:p>
       <w:pPr>
         <w:pStyle w:val="Titre2"/>
@@ -9372,7 +9446,6 @@
           <w:lang w:val="pt-BR"/>
         </w:rPr>
       </w:pPr>
-      <w:bookmarkStart w:id="11" w:name="_Toc531771021"/>
       <w:r>
         <w:rPr>
           <w:noProof/>
@@ -11116,28 +11189,15 @@
       </w:r>
       <w:proofErr w:type="spellEnd"/>
       <w:r>
-        <w:t xml:space="preserve"> </w:t>
-      </w:r>
-      <w:proofErr w:type="spellStart"/>
-      <w:r>
-        <w:t>velit</w:t>
-      </w:r>
-      <w:proofErr w:type="spellEnd"/>
-      <w:r>
-        <w:t xml:space="preserve">, sit </w:t>
-      </w:r>
-      <w:proofErr w:type="spellStart"/>
-      <w:r>
-        <w:t>amet</w:t>
-      </w:r>
-      <w:proofErr w:type="spellEnd"/>
+        <w:t xml:space="preserve"> velit, sit amet</w:t>
+      </w:r>
     </w:p>
     <w:p/>
     <w:p>
       <w:pPr>
         <w:sectPr>
-          <w:headerReference w:type="first" r:id="rId26"/>
-          <w:footerReference w:type="first" r:id="rId27"/>
+          <w:headerReference w:type="first" r:id="rId29"/>
+          <w:footerReference w:type="first" r:id="rId30"/>
           <w:type w:val="continuous"/>
           <w:pgSz w:w="12240" w:h="15840"/>
           <w:pgMar w:top="1440" w:right="1440" w:bottom="1440" w:left="1440" w:header="720" w:footer="720" w:gutter="0"/>
@@ -11261,6 +11321,60 @@
 
 <file path=word/footer2.xml><?xml version="1.0" encoding="utf-8"?>
 <w:ftr xmlns:wpc="http://schemas.microsoft.com/office/word/2010/wordprocessingCanvas" xmlns:cx="http://schemas.microsoft.com/office/drawing/2014/chartex" xmlns:cx1="http://schemas.microsoft.com/office/drawing/2015/9/8/chartex" xmlns:cx2="http://schemas.microsoft.com/office/drawing/2015/10/21/chartex" xmlns:cx3="http://schemas.microsoft.com/office/drawing/2016/5/9/chartex" xmlns:cx4="http://schemas.microsoft.com/office/drawing/2016/5/10/chartex" xmlns:cx5="http://schemas.microsoft.com/office/drawing/2016/5/11/chartex" xmlns:cx6="http://schemas.microsoft.com/office/drawing/2016/5/12/chartex" xmlns:cx7="http://schemas.microsoft.com/office/drawing/2016/5/13/chartex" xmlns:cx8="http://schemas.microsoft.com/office/drawing/2016/5/14/chartex" xmlns:mc="http://schemas.openxmlformats.org/markup-compatibility/2006" xmlns:aink="http://schemas.microsoft.com/office/drawing/2016/ink" xmlns:am3d="http://schemas.microsoft.com/office/drawing/2017/model3d" xmlns:o="urn:schemas-microsoft-com:office:office" xmlns:oel="http://schemas.microsoft.com/office/2019/extlst" xmlns:r="http://schemas.openxmlformats.org/officeDocument/2006/relationships" xmlns:m="http://schemas.openxmlformats.org/officeDocument/2006/math" xmlns:v="urn:schemas-microsoft-com:vml" xmlns:wp14="http://schemas.microsoft.com/office/word/2010/wordprocessingDrawing" xmlns:wp="http://schemas.openxmlformats.org/drawingml/2006/wordprocessingDrawing" xmlns:w10="urn:schemas-microsoft-com:office:word" xmlns:w="http://schemas.openxmlformats.org/wordprocessingml/2006/main" xmlns:w14="http://schemas.microsoft.com/office/word/2010/wordml" xmlns:w15="http://schemas.microsoft.com/office/word/2012/wordml" xmlns:w16cex="http://schemas.microsoft.com/office/word/2018/wordml/cex" xmlns:w16cid="http://schemas.microsoft.com/office/word/2016/wordml/cid" xmlns:w16="http://schemas.microsoft.com/office/word/2018/wordml" xmlns:w16sdtdh="http://schemas.microsoft.com/office/word/2020/wordml/sdtdatahash" xmlns:w16se="http://schemas.microsoft.com/office/word/2015/wordml/symex" xmlns:wpg="http://schemas.microsoft.com/office/word/2010/wordprocessingGroup" xmlns:wpi="http://schemas.microsoft.com/office/word/2010/wordprocessingInk" xmlns:wne="http://schemas.microsoft.com/office/word/2006/wordml" xmlns:wps="http://schemas.microsoft.com/office/word/2010/wordprocessingShape" mc:Ignorable="w14 w15 w16se w16cid w16 w16cex w16sdtdh wp14">
+  <w:sdt>
+    <w:sdtPr>
+      <w:rPr>
+        <w:rStyle w:val="Numrodepage"/>
+      </w:rPr>
+      <w:id w:val="-1372688407"/>
+      <w:docPartObj>
+        <w:docPartGallery w:val="Page Numbers (Bottom of Page)"/>
+        <w:docPartUnique/>
+      </w:docPartObj>
+    </w:sdtPr>
+    <w:sdtContent>
+      <w:p>
+        <w:pPr>
+          <w:pStyle w:val="Pieddepage"/>
+          <w:framePr w:wrap="none" w:vAnchor="text" w:hAnchor="margin" w:xAlign="right" w:y="1"/>
+          <w:rPr>
+            <w:rStyle w:val="Numrodepage"/>
+          </w:rPr>
+        </w:pPr>
+        <w:r>
+          <w:rPr>
+            <w:rStyle w:val="Numrodepage"/>
+          </w:rPr>
+          <w:fldChar w:fldCharType="begin"/>
+        </w:r>
+        <w:r>
+          <w:rPr>
+            <w:rStyle w:val="Numrodepage"/>
+          </w:rPr>
+          <w:instrText xml:space="preserve"> PAGE </w:instrText>
+        </w:r>
+        <w:r>
+          <w:rPr>
+            <w:rStyle w:val="Numrodepage"/>
+          </w:rPr>
+          <w:fldChar w:fldCharType="separate"/>
+        </w:r>
+        <w:r>
+          <w:rPr>
+            <w:rStyle w:val="Numrodepage"/>
+            <w:noProof/>
+          </w:rPr>
+          <w:t>2</w:t>
+        </w:r>
+        <w:r>
+          <w:rPr>
+            <w:rStyle w:val="Numrodepage"/>
+          </w:rPr>
+          <w:fldChar w:fldCharType="end"/>
+        </w:r>
+      </w:p>
+    </w:sdtContent>
+  </w:sdt>
   <w:p>
     <w:pPr>
       <w:pStyle w:val="Pieddepage"/>
@@ -11527,6 +11641,16 @@
 </file>
 
 <file path=word/footer3.xml><?xml version="1.0" encoding="utf-8"?>
+<w:ftr xmlns:wpc="http://schemas.microsoft.com/office/word/2010/wordprocessingCanvas" xmlns:cx="http://schemas.microsoft.com/office/drawing/2014/chartex" xmlns:cx1="http://schemas.microsoft.com/office/drawing/2015/9/8/chartex" xmlns:cx2="http://schemas.microsoft.com/office/drawing/2015/10/21/chartex" xmlns:cx3="http://schemas.microsoft.com/office/drawing/2016/5/9/chartex" xmlns:cx4="http://schemas.microsoft.com/office/drawing/2016/5/10/chartex" xmlns:cx5="http://schemas.microsoft.com/office/drawing/2016/5/11/chartex" xmlns:cx6="http://schemas.microsoft.com/office/drawing/2016/5/12/chartex" xmlns:cx7="http://schemas.microsoft.com/office/drawing/2016/5/13/chartex" xmlns:cx8="http://schemas.microsoft.com/office/drawing/2016/5/14/chartex" xmlns:mc="http://schemas.openxmlformats.org/markup-compatibility/2006" xmlns:aink="http://schemas.microsoft.com/office/drawing/2016/ink" xmlns:am3d="http://schemas.microsoft.com/office/drawing/2017/model3d" xmlns:o="urn:schemas-microsoft-com:office:office" xmlns:oel="http://schemas.microsoft.com/office/2019/extlst" xmlns:r="http://schemas.openxmlformats.org/officeDocument/2006/relationships" xmlns:m="http://schemas.openxmlformats.org/officeDocument/2006/math" xmlns:v="urn:schemas-microsoft-com:vml" xmlns:wp14="http://schemas.microsoft.com/office/word/2010/wordprocessingDrawing" xmlns:wp="http://schemas.openxmlformats.org/drawingml/2006/wordprocessingDrawing" xmlns:w10="urn:schemas-microsoft-com:office:word" xmlns:w="http://schemas.openxmlformats.org/wordprocessingml/2006/main" xmlns:w14="http://schemas.microsoft.com/office/word/2010/wordml" xmlns:w15="http://schemas.microsoft.com/office/word/2012/wordml" xmlns:w16cex="http://schemas.microsoft.com/office/word/2018/wordml/cex" xmlns:w16cid="http://schemas.microsoft.com/office/word/2016/wordml/cid" xmlns:w16="http://schemas.microsoft.com/office/word/2018/wordml" xmlns:w16sdtdh="http://schemas.microsoft.com/office/word/2020/wordml/sdtdatahash" xmlns:w16se="http://schemas.microsoft.com/office/word/2015/wordml/symex" xmlns:wpg="http://schemas.microsoft.com/office/word/2010/wordprocessingGroup" xmlns:wpi="http://schemas.microsoft.com/office/word/2010/wordprocessingInk" xmlns:wne="http://schemas.microsoft.com/office/word/2006/wordml" xmlns:wps="http://schemas.microsoft.com/office/word/2010/wordprocessingShape" mc:Ignorable="w14 w15 w16se w16cid w16 w16cex w16sdtdh wp14">
+  <w:p>
+    <w:pPr>
+      <w:pStyle w:val="Pieddepage"/>
+    </w:pPr>
+  </w:p>
+</w:ftr>
+</file>
+
+<file path=word/footer4.xml><?xml version="1.0" encoding="utf-8"?>
 <w:ftr xmlns:wpc="http://schemas.microsoft.com/office/word/2010/wordprocessingCanvas" xmlns:cx="http://schemas.microsoft.com/office/drawing/2014/chartex" xmlns:cx1="http://schemas.microsoft.com/office/drawing/2015/9/8/chartex" xmlns:cx2="http://schemas.microsoft.com/office/drawing/2015/10/21/chartex" xmlns:cx3="http://schemas.microsoft.com/office/drawing/2016/5/9/chartex" xmlns:cx4="http://schemas.microsoft.com/office/drawing/2016/5/10/chartex" xmlns:cx5="http://schemas.microsoft.com/office/drawing/2016/5/11/chartex" xmlns:cx6="http://schemas.microsoft.com/office/drawing/2016/5/12/chartex" xmlns:cx7="http://schemas.microsoft.com/office/drawing/2016/5/13/chartex" xmlns:cx8="http://schemas.microsoft.com/office/drawing/2016/5/14/chartex" xmlns:mc="http://schemas.openxmlformats.org/markup-compatibility/2006" xmlns:aink="http://schemas.microsoft.com/office/drawing/2016/ink" xmlns:am3d="http://schemas.microsoft.com/office/drawing/2017/model3d" xmlns:o="urn:schemas-microsoft-com:office:office" xmlns:oel="http://schemas.microsoft.com/office/2019/extlst" xmlns:r="http://schemas.openxmlformats.org/officeDocument/2006/relationships" xmlns:m="http://schemas.openxmlformats.org/officeDocument/2006/math" xmlns:v="urn:schemas-microsoft-com:vml" xmlns:wp14="http://schemas.microsoft.com/office/word/2010/wordprocessingDrawing" xmlns:wp="http://schemas.openxmlformats.org/drawingml/2006/wordprocessingDrawing" xmlns:w10="urn:schemas-microsoft-com:office:word" xmlns:w="http://schemas.openxmlformats.org/wordprocessingml/2006/main" xmlns:w14="http://schemas.microsoft.com/office/word/2010/wordml" xmlns:w15="http://schemas.microsoft.com/office/word/2012/wordml" xmlns:w16cex="http://schemas.microsoft.com/office/word/2018/wordml/cex" xmlns:w16cid="http://schemas.microsoft.com/office/word/2016/wordml/cid" xmlns:w16="http://schemas.microsoft.com/office/word/2018/wordml" xmlns:w16sdtdh="http://schemas.microsoft.com/office/word/2020/wordml/sdtdatahash" xmlns:w16se="http://schemas.microsoft.com/office/word/2015/wordml/symex" xmlns:wpg="http://schemas.microsoft.com/office/word/2010/wordprocessingGroup" xmlns:wpi="http://schemas.microsoft.com/office/word/2010/wordprocessingInk" xmlns:wne="http://schemas.microsoft.com/office/word/2006/wordml" xmlns:wps="http://schemas.microsoft.com/office/word/2010/wordprocessingShape" mc:Ignorable="w14 w15 w16se w16cid w16 w16cex w16sdtdh wp14">
   <w:sdt>
     <w:sdtPr>
@@ -11847,7 +11971,7 @@
 </w:ftr>
 </file>
 
-<file path=word/footer4.xml><?xml version="1.0" encoding="utf-8"?>
+<file path=word/footer5.xml><?xml version="1.0" encoding="utf-8"?>
 <w:ftr xmlns:wpc="http://schemas.microsoft.com/office/word/2010/wordprocessingCanvas" xmlns:cx="http://schemas.microsoft.com/office/drawing/2014/chartex" xmlns:cx1="http://schemas.microsoft.com/office/drawing/2015/9/8/chartex" xmlns:cx2="http://schemas.microsoft.com/office/drawing/2015/10/21/chartex" xmlns:cx3="http://schemas.microsoft.com/office/drawing/2016/5/9/chartex" xmlns:cx4="http://schemas.microsoft.com/office/drawing/2016/5/10/chartex" xmlns:cx5="http://schemas.microsoft.com/office/drawing/2016/5/11/chartex" xmlns:cx6="http://schemas.microsoft.com/office/drawing/2016/5/12/chartex" xmlns:cx7="http://schemas.microsoft.com/office/drawing/2016/5/13/chartex" xmlns:cx8="http://schemas.microsoft.com/office/drawing/2016/5/14/chartex" xmlns:mc="http://schemas.openxmlformats.org/markup-compatibility/2006" xmlns:aink="http://schemas.microsoft.com/office/drawing/2016/ink" xmlns:am3d="http://schemas.microsoft.com/office/drawing/2017/model3d" xmlns:o="urn:schemas-microsoft-com:office:office" xmlns:oel="http://schemas.microsoft.com/office/2019/extlst" xmlns:r="http://schemas.openxmlformats.org/officeDocument/2006/relationships" xmlns:m="http://schemas.openxmlformats.org/officeDocument/2006/math" xmlns:v="urn:schemas-microsoft-com:vml" xmlns:wp14="http://schemas.microsoft.com/office/word/2010/wordprocessingDrawing" xmlns:wp="http://schemas.openxmlformats.org/drawingml/2006/wordprocessingDrawing" xmlns:w10="urn:schemas-microsoft-com:office:word" xmlns:w="http://schemas.openxmlformats.org/wordprocessingml/2006/main" xmlns:w14="http://schemas.microsoft.com/office/word/2010/wordml" xmlns:w15="http://schemas.microsoft.com/office/word/2012/wordml" xmlns:w16cex="http://schemas.microsoft.com/office/word/2018/wordml/cex" xmlns:w16cid="http://schemas.microsoft.com/office/word/2016/wordml/cid" xmlns:w16="http://schemas.microsoft.com/office/word/2018/wordml" xmlns:w16sdtdh="http://schemas.microsoft.com/office/word/2020/wordml/sdtdatahash" xmlns:w16se="http://schemas.microsoft.com/office/word/2015/wordml/symex" xmlns:wpg="http://schemas.microsoft.com/office/word/2010/wordprocessingGroup" xmlns:wpi="http://schemas.microsoft.com/office/word/2010/wordprocessingInk" xmlns:wne="http://schemas.microsoft.com/office/word/2006/wordml" xmlns:wps="http://schemas.microsoft.com/office/word/2010/wordprocessingShape" mc:Ignorable="w14 w15 w16se w16cid w16 w16cex w16sdtdh wp14">
   <w:p>
     <w:pPr>
@@ -11857,7 +11981,7 @@
 </w:ftr>
 </file>
 
-<file path=word/footer5.xml><?xml version="1.0" encoding="utf-8"?>
+<file path=word/footer6.xml><?xml version="1.0" encoding="utf-8"?>
 <w:ftr xmlns:wpc="http://schemas.microsoft.com/office/word/2010/wordprocessingCanvas" xmlns:cx="http://schemas.microsoft.com/office/drawing/2014/chartex" xmlns:cx1="http://schemas.microsoft.com/office/drawing/2015/9/8/chartex" xmlns:cx2="http://schemas.microsoft.com/office/drawing/2015/10/21/chartex" xmlns:cx3="http://schemas.microsoft.com/office/drawing/2016/5/9/chartex" xmlns:cx4="http://schemas.microsoft.com/office/drawing/2016/5/10/chartex" xmlns:cx5="http://schemas.microsoft.com/office/drawing/2016/5/11/chartex" xmlns:cx6="http://schemas.microsoft.com/office/drawing/2016/5/12/chartex" xmlns:cx7="http://schemas.microsoft.com/office/drawing/2016/5/13/chartex" xmlns:cx8="http://schemas.microsoft.com/office/drawing/2016/5/14/chartex" xmlns:mc="http://schemas.openxmlformats.org/markup-compatibility/2006" xmlns:aink="http://schemas.microsoft.com/office/drawing/2016/ink" xmlns:am3d="http://schemas.microsoft.com/office/drawing/2017/model3d" xmlns:o="urn:schemas-microsoft-com:office:office" xmlns:oel="http://schemas.microsoft.com/office/2019/extlst" xmlns:r="http://schemas.openxmlformats.org/officeDocument/2006/relationships" xmlns:m="http://schemas.openxmlformats.org/officeDocument/2006/math" xmlns:v="urn:schemas-microsoft-com:vml" xmlns:wp14="http://schemas.microsoft.com/office/word/2010/wordprocessingDrawing" xmlns:wp="http://schemas.openxmlformats.org/drawingml/2006/wordprocessingDrawing" xmlns:w10="urn:schemas-microsoft-com:office:word" xmlns:w="http://schemas.openxmlformats.org/wordprocessingml/2006/main" xmlns:w14="http://schemas.microsoft.com/office/word/2010/wordml" xmlns:w15="http://schemas.microsoft.com/office/word/2012/wordml" xmlns:w16cex="http://schemas.microsoft.com/office/word/2018/wordml/cex" xmlns:w16cid="http://schemas.microsoft.com/office/word/2016/wordml/cid" xmlns:w16="http://schemas.microsoft.com/office/word/2018/wordml" xmlns:w16sdtdh="http://schemas.microsoft.com/office/word/2020/wordml/sdtdatahash" xmlns:w16se="http://schemas.microsoft.com/office/word/2015/wordml/symex" xmlns:wpg="http://schemas.microsoft.com/office/word/2010/wordprocessingGroup" xmlns:wpi="http://schemas.microsoft.com/office/word/2010/wordprocessingInk" xmlns:wne="http://schemas.microsoft.com/office/word/2006/wordml" xmlns:wps="http://schemas.microsoft.com/office/word/2010/wordprocessingShape" mc:Ignorable="w14 w15 w16se w16cid w16 w16cex w16sdtdh wp14">
   <w:p>
     <w:pPr>
@@ -11980,6 +12104,26 @@
     <w:pPr>
       <w:pStyle w:val="En-tte"/>
     </w:pPr>
+  </w:p>
+</w:hdr>
+</file>
+
+<file path=word/header2.xml><?xml version="1.0" encoding="utf-8"?>
+<w:hdr xmlns:wpc="http://schemas.microsoft.com/office/word/2010/wordprocessingCanvas" xmlns:cx="http://schemas.microsoft.com/office/drawing/2014/chartex" xmlns:cx1="http://schemas.microsoft.com/office/drawing/2015/9/8/chartex" xmlns:cx2="http://schemas.microsoft.com/office/drawing/2015/10/21/chartex" xmlns:cx3="http://schemas.microsoft.com/office/drawing/2016/5/9/chartex" xmlns:cx4="http://schemas.microsoft.com/office/drawing/2016/5/10/chartex" xmlns:cx5="http://schemas.microsoft.com/office/drawing/2016/5/11/chartex" xmlns:cx6="http://schemas.microsoft.com/office/drawing/2016/5/12/chartex" xmlns:cx7="http://schemas.microsoft.com/office/drawing/2016/5/13/chartex" xmlns:cx8="http://schemas.microsoft.com/office/drawing/2016/5/14/chartex" xmlns:mc="http://schemas.openxmlformats.org/markup-compatibility/2006" xmlns:aink="http://schemas.microsoft.com/office/drawing/2016/ink" xmlns:am3d="http://schemas.microsoft.com/office/drawing/2017/model3d" xmlns:o="urn:schemas-microsoft-com:office:office" xmlns:oel="http://schemas.microsoft.com/office/2019/extlst" xmlns:r="http://schemas.openxmlformats.org/officeDocument/2006/relationships" xmlns:m="http://schemas.openxmlformats.org/officeDocument/2006/math" xmlns:v="urn:schemas-microsoft-com:vml" xmlns:wp14="http://schemas.microsoft.com/office/word/2010/wordprocessingDrawing" xmlns:wp="http://schemas.openxmlformats.org/drawingml/2006/wordprocessingDrawing" xmlns:w10="urn:schemas-microsoft-com:office:word" xmlns:w="http://schemas.openxmlformats.org/wordprocessingml/2006/main" xmlns:w14="http://schemas.microsoft.com/office/word/2010/wordml" xmlns:w15="http://schemas.microsoft.com/office/word/2012/wordml" xmlns:w16cex="http://schemas.microsoft.com/office/word/2018/wordml/cex" xmlns:w16cid="http://schemas.microsoft.com/office/word/2016/wordml/cid" xmlns:w16="http://schemas.microsoft.com/office/word/2018/wordml" xmlns:w16sdtdh="http://schemas.microsoft.com/office/word/2020/wordml/sdtdatahash" xmlns:w16se="http://schemas.microsoft.com/office/word/2015/wordml/symex" xmlns:wpg="http://schemas.microsoft.com/office/word/2010/wordprocessingGroup" xmlns:wpi="http://schemas.microsoft.com/office/word/2010/wordprocessingInk" xmlns:wne="http://schemas.microsoft.com/office/word/2006/wordml" xmlns:wps="http://schemas.microsoft.com/office/word/2010/wordprocessingShape" mc:Ignorable="w14 w15 w16se w16cid w16 w16cex w16sdtdh wp14">
+  <w:p>
+    <w:pPr>
+      <w:pStyle w:val="En-tte"/>
+    </w:pPr>
+  </w:p>
+</w:hdr>
+</file>
+
+<file path=word/header3.xml><?xml version="1.0" encoding="utf-8"?>
+<w:hdr xmlns:wpc="http://schemas.microsoft.com/office/word/2010/wordprocessingCanvas" xmlns:cx="http://schemas.microsoft.com/office/drawing/2014/chartex" xmlns:cx1="http://schemas.microsoft.com/office/drawing/2015/9/8/chartex" xmlns:cx2="http://schemas.microsoft.com/office/drawing/2015/10/21/chartex" xmlns:cx3="http://schemas.microsoft.com/office/drawing/2016/5/9/chartex" xmlns:cx4="http://schemas.microsoft.com/office/drawing/2016/5/10/chartex" xmlns:cx5="http://schemas.microsoft.com/office/drawing/2016/5/11/chartex" xmlns:cx6="http://schemas.microsoft.com/office/drawing/2016/5/12/chartex" xmlns:cx7="http://schemas.microsoft.com/office/drawing/2016/5/13/chartex" xmlns:cx8="http://schemas.microsoft.com/office/drawing/2016/5/14/chartex" xmlns:mc="http://schemas.openxmlformats.org/markup-compatibility/2006" xmlns:aink="http://schemas.microsoft.com/office/drawing/2016/ink" xmlns:am3d="http://schemas.microsoft.com/office/drawing/2017/model3d" xmlns:o="urn:schemas-microsoft-com:office:office" xmlns:oel="http://schemas.microsoft.com/office/2019/extlst" xmlns:r="http://schemas.openxmlformats.org/officeDocument/2006/relationships" xmlns:m="http://schemas.openxmlformats.org/officeDocument/2006/math" xmlns:v="urn:schemas-microsoft-com:vml" xmlns:wp14="http://schemas.microsoft.com/office/word/2010/wordprocessingDrawing" xmlns:wp="http://schemas.openxmlformats.org/drawingml/2006/wordprocessingDrawing" xmlns:w10="urn:schemas-microsoft-com:office:word" xmlns:w="http://schemas.openxmlformats.org/wordprocessingml/2006/main" xmlns:w14="http://schemas.microsoft.com/office/word/2010/wordml" xmlns:w15="http://schemas.microsoft.com/office/word/2012/wordml" xmlns:w16cex="http://schemas.microsoft.com/office/word/2018/wordml/cex" xmlns:w16cid="http://schemas.microsoft.com/office/word/2016/wordml/cid" xmlns:w16="http://schemas.microsoft.com/office/word/2018/wordml" xmlns:w16sdtdh="http://schemas.microsoft.com/office/word/2020/wordml/sdtdatahash" xmlns:w16se="http://schemas.microsoft.com/office/word/2015/wordml/symex" xmlns:wpg="http://schemas.microsoft.com/office/word/2010/wordprocessingGroup" xmlns:wpi="http://schemas.microsoft.com/office/word/2010/wordprocessingInk" xmlns:wne="http://schemas.microsoft.com/office/word/2006/wordml" xmlns:wps="http://schemas.microsoft.com/office/word/2010/wordprocessingShape" mc:Ignorable="w14 w15 w16se w16cid w16 w16cex w16sdtdh wp14">
+  <w:p>
+    <w:pPr>
+      <w:pStyle w:val="En-tte"/>
+    </w:pPr>
     <w:r>
       <w:rPr>
         <w:noProof/>
@@ -12050,7 +12194,7 @@
 </w:hdr>
 </file>
 
-<file path=word/header2.xml><?xml version="1.0" encoding="utf-8"?>
+<file path=word/header4.xml><?xml version="1.0" encoding="utf-8"?>
 <w:hdr xmlns:wpc="http://schemas.microsoft.com/office/word/2010/wordprocessingCanvas" xmlns:cx="http://schemas.microsoft.com/office/drawing/2014/chartex" xmlns:cx1="http://schemas.microsoft.com/office/drawing/2015/9/8/chartex" xmlns:cx2="http://schemas.microsoft.com/office/drawing/2015/10/21/chartex" xmlns:cx3="http://schemas.microsoft.com/office/drawing/2016/5/9/chartex" xmlns:cx4="http://schemas.microsoft.com/office/drawing/2016/5/10/chartex" xmlns:cx5="http://schemas.microsoft.com/office/drawing/2016/5/11/chartex" xmlns:cx6="http://schemas.microsoft.com/office/drawing/2016/5/12/chartex" xmlns:cx7="http://schemas.microsoft.com/office/drawing/2016/5/13/chartex" xmlns:cx8="http://schemas.microsoft.com/office/drawing/2016/5/14/chartex" xmlns:mc="http://schemas.openxmlformats.org/markup-compatibility/2006" xmlns:aink="http://schemas.microsoft.com/office/drawing/2016/ink" xmlns:am3d="http://schemas.microsoft.com/office/drawing/2017/model3d" xmlns:o="urn:schemas-microsoft-com:office:office" xmlns:oel="http://schemas.microsoft.com/office/2019/extlst" xmlns:r="http://schemas.openxmlformats.org/officeDocument/2006/relationships" xmlns:m="http://schemas.openxmlformats.org/officeDocument/2006/math" xmlns:v="urn:schemas-microsoft-com:vml" xmlns:wp14="http://schemas.microsoft.com/office/word/2010/wordprocessingDrawing" xmlns:wp="http://schemas.openxmlformats.org/drawingml/2006/wordprocessingDrawing" xmlns:w10="urn:schemas-microsoft-com:office:word" xmlns:w="http://schemas.openxmlformats.org/wordprocessingml/2006/main" xmlns:w14="http://schemas.microsoft.com/office/word/2010/wordml" xmlns:w15="http://schemas.microsoft.com/office/word/2012/wordml" xmlns:w16cex="http://schemas.microsoft.com/office/word/2018/wordml/cex" xmlns:w16cid="http://schemas.microsoft.com/office/word/2016/wordml/cid" xmlns:w16="http://schemas.microsoft.com/office/word/2018/wordml" xmlns:w16sdtdh="http://schemas.microsoft.com/office/word/2020/wordml/sdtdatahash" xmlns:w16se="http://schemas.microsoft.com/office/word/2015/wordml/symex" xmlns:wpg="http://schemas.microsoft.com/office/word/2010/wordprocessingGroup" xmlns:wpi="http://schemas.microsoft.com/office/word/2010/wordprocessingInk" xmlns:wne="http://schemas.microsoft.com/office/word/2006/wordml" xmlns:wps="http://schemas.microsoft.com/office/word/2010/wordprocessingShape" mc:Ignorable="w14 w15 w16se w16cid w16 w16cex w16sdtdh wp14">
   <w:p>
     <w:pPr>
@@ -12126,7 +12270,7 @@
 </w:hdr>
 </file>
 
-<file path=word/header3.xml><?xml version="1.0" encoding="utf-8"?>
+<file path=word/header5.xml><?xml version="1.0" encoding="utf-8"?>
 <w:hdr xmlns:wpc="http://schemas.microsoft.com/office/word/2010/wordprocessingCanvas" xmlns:cx="http://schemas.microsoft.com/office/drawing/2014/chartex" xmlns:cx1="http://schemas.microsoft.com/office/drawing/2015/9/8/chartex" xmlns:cx2="http://schemas.microsoft.com/office/drawing/2015/10/21/chartex" xmlns:cx3="http://schemas.microsoft.com/office/drawing/2016/5/9/chartex" xmlns:cx4="http://schemas.microsoft.com/office/drawing/2016/5/10/chartex" xmlns:cx5="http://schemas.microsoft.com/office/drawing/2016/5/11/chartex" xmlns:cx6="http://schemas.microsoft.com/office/drawing/2016/5/12/chartex" xmlns:cx7="http://schemas.microsoft.com/office/drawing/2016/5/13/chartex" xmlns:cx8="http://schemas.microsoft.com/office/drawing/2016/5/14/chartex" xmlns:mc="http://schemas.openxmlformats.org/markup-compatibility/2006" xmlns:aink="http://schemas.microsoft.com/office/drawing/2016/ink" xmlns:am3d="http://schemas.microsoft.com/office/drawing/2017/model3d" xmlns:o="urn:schemas-microsoft-com:office:office" xmlns:oel="http://schemas.microsoft.com/office/2019/extlst" xmlns:r="http://schemas.openxmlformats.org/officeDocument/2006/relationships" xmlns:m="http://schemas.openxmlformats.org/officeDocument/2006/math" xmlns:v="urn:schemas-microsoft-com:vml" xmlns:wp14="http://schemas.microsoft.com/office/word/2010/wordprocessingDrawing" xmlns:wp="http://schemas.openxmlformats.org/drawingml/2006/wordprocessingDrawing" xmlns:w10="urn:schemas-microsoft-com:office:word" xmlns:w="http://schemas.openxmlformats.org/wordprocessingml/2006/main" xmlns:w14="http://schemas.microsoft.com/office/word/2010/wordml" xmlns:w15="http://schemas.microsoft.com/office/word/2012/wordml" xmlns:w16cex="http://schemas.microsoft.com/office/word/2018/wordml/cex" xmlns:w16cid="http://schemas.microsoft.com/office/word/2016/wordml/cid" xmlns:w16="http://schemas.microsoft.com/office/word/2018/wordml" xmlns:w16sdtdh="http://schemas.microsoft.com/office/word/2020/wordml/sdtdatahash" xmlns:w16se="http://schemas.microsoft.com/office/word/2015/wordml/symex" xmlns:wpg="http://schemas.microsoft.com/office/word/2010/wordprocessingGroup" xmlns:wpi="http://schemas.microsoft.com/office/word/2010/wordprocessingInk" xmlns:wne="http://schemas.microsoft.com/office/word/2006/wordml" xmlns:wps="http://schemas.microsoft.com/office/word/2010/wordprocessingShape" mc:Ignorable="w14 w15 w16se w16cid w16 w16cex w16sdtdh wp14">
   <w:p>
     <w:pPr>
@@ -12165,7 +12309,7 @@
         <v:path o:extrusionok="f" gradientshapeok="t" o:connecttype="rect"/>
         <o:lock v:ext="edit" aspectratio="t"/>
       </v:shapetype>
-      <v:shape id="_x0000_i1078" type="#_x0000_t75" style="width:415.7pt;height:115.7pt;visibility:visible;mso-wrap-style:square" o:bullet="t">
+      <v:shape id="_x0000_i1036" type="#_x0000_t75" style="width:415.8pt;height:115.7pt;visibility:visible;mso-wrap-style:square" o:bullet="t">
         <v:imagedata r:id="rId1" o:title=""/>
       </v:shape>
     </w:pict>
@@ -16988,7 +17132,7 @@
   <dgm:whole/>
   <dgm:extLst>
     <a:ext uri="http://schemas.microsoft.com/office/drawing/2008/diagram">
-      <dsp:dataModelExt xmlns:dsp="http://schemas.microsoft.com/office/drawing/2008/diagram" relId="rId16" minVer="http://schemas.openxmlformats.org/drawingml/2006/diagram"/>
+      <dsp:dataModelExt xmlns:dsp="http://schemas.microsoft.com/office/drawing/2008/diagram" relId="rId19" minVer="http://schemas.openxmlformats.org/drawingml/2006/diagram"/>
     </a:ext>
   </dgm:extLst>
 </dgm:dataModel>
@@ -17183,7 +17327,7 @@
   <dgm:whole/>
   <dgm:extLst>
     <a:ext uri="http://schemas.microsoft.com/office/drawing/2008/diagram">
-      <dsp:dataModelExt xmlns:dsp="http://schemas.microsoft.com/office/drawing/2008/diagram" relId="rId21" minVer="http://schemas.openxmlformats.org/drawingml/2006/diagram"/>
+      <dsp:dataModelExt xmlns:dsp="http://schemas.microsoft.com/office/drawing/2008/diagram" relId="rId24" minVer="http://schemas.openxmlformats.org/drawingml/2006/diagram"/>
     </a:ext>
   </dgm:extLst>
 </dgm:dataModel>

</xml_diff>